<commit_message>
Phase 2 and 3
</commit_message>
<xml_diff>
--- a/data.docx
+++ b/data.docx
@@ -401,30 +401,54 @@
       </w:pPr>
       <w:r>
         <w:rPr/>
-        <w:t>CPU: 13-14</w:t>
-      </w:r>
-    </w:p>
-    <w:p>
-      <w:pPr>
-        <w:pStyle w:val="Normal"/>
-        <w:bidi w:val="0"/>
-        <w:jc w:val="start"/>
-        <w:rPr/>
-      </w:pPr>
-      <w:r>
-        <w:rPr/>
-      </w:r>
-    </w:p>
-    <w:p>
-      <w:pPr>
-        <w:pStyle w:val="Normal"/>
-        <w:bidi w:val="0"/>
-        <w:jc w:val="start"/>
-        <w:rPr/>
-      </w:pPr>
-      <w:r>
-        <w:rPr/>
-        <w:t>Client CPUS: 4-12</w:t>
+        <w:t xml:space="preserve">CPU: </w:t>
+      </w:r>
+      <w:r>
+        <w:rPr/>
+        <w:t>4</w:t>
+      </w:r>
+      <w:r>
+        <w:rPr/>
+        <w:t>-</w:t>
+      </w:r>
+      <w:r>
+        <w:rPr/>
+        <w:t>5</w:t>
+      </w:r>
+    </w:p>
+    <w:p>
+      <w:pPr>
+        <w:pStyle w:val="Normal"/>
+        <w:bidi w:val="0"/>
+        <w:jc w:val="start"/>
+        <w:rPr/>
+      </w:pPr>
+      <w:r>
+        <w:rPr/>
+      </w:r>
+    </w:p>
+    <w:p>
+      <w:pPr>
+        <w:pStyle w:val="Normal"/>
+        <w:bidi w:val="0"/>
+        <w:jc w:val="start"/>
+        <w:rPr/>
+      </w:pPr>
+      <w:r>
+        <w:rPr/>
+        <w:t xml:space="preserve">Client CPUS: </w:t>
+      </w:r>
+      <w:r>
+        <w:rPr/>
+        <w:t>6</w:t>
+      </w:r>
+      <w:r>
+        <w:rPr/>
+        <w:t>-1</w:t>
+      </w:r>
+      <w:r>
+        <w:rPr/>
+        <w:t>4</w:t>
       </w:r>
     </w:p>
     <w:p>
@@ -4963,8 +4987,8 @@
       <w:lang w:val="en-US" w:eastAsia="zh-CN" w:bidi="hi-IN"/>
     </w:rPr>
   </w:style>
-  <w:style w:type="character" w:styleId="Bullets">
-    <w:name w:val="Bullets"/>
+  <w:style w:type="character" w:styleId="Bulletsuser">
+    <w:name w:val="Bullets (user)"/>
     <w:qFormat/>
     <w:rPr>
       <w:rFonts w:ascii="OpenSymbol" w:hAnsi="OpenSymbol" w:eastAsia="OpenSymbol" w:cs="OpenSymbol"/>
@@ -4975,8 +4999,8 @@
     <w:qFormat/>
     <w:rPr/>
   </w:style>
-  <w:style w:type="character" w:styleId="Bulletsuser">
-    <w:name w:val="Bullets (user)"/>
+  <w:style w:type="character" w:styleId="Bullets">
+    <w:name w:val="Bullets"/>
     <w:qFormat/>
     <w:rPr>
       <w:rFonts w:ascii="OpenSymbol" w:hAnsi="OpenSymbol" w:eastAsia="OpenSymbol" w:cs="OpenSymbol"/>

</xml_diff>